<commit_message>
Schéma créé, ajout dans le rapport
</commit_message>
<xml_diff>
--- a/R-P_RES_145-amizeqiri-Rapport.docx
+++ b/R-P_RES_145-amizeqiri-Rapport.docx
@@ -1,6 +1,6 @@
 
 <file path=word/document.xml><?xml version="1.0" encoding="utf-8"?>
-<w:document xmlns:wpc="http://schemas.microsoft.com/office/word/2010/wordprocessingCanvas" xmlns:cx="http://schemas.microsoft.com/office/drawing/2014/chartex" xmlns:cx1="http://schemas.microsoft.com/office/drawing/2015/9/8/chartex" xmlns:cx2="http://schemas.microsoft.com/office/drawing/2015/10/21/chartex" xmlns:cx3="http://schemas.microsoft.com/office/drawing/2016/5/9/chartex" xmlns:cx4="http://schemas.microsoft.com/office/drawing/2016/5/10/chartex" xmlns:cx5="http://schemas.microsoft.com/office/drawing/2016/5/11/chartex" xmlns:cx6="http://schemas.microsoft.com/office/drawing/2016/5/12/chartex" xmlns:cx7="http://schemas.microsoft.com/office/drawing/2016/5/13/chartex" xmlns:cx8="http://schemas.microsoft.com/office/drawing/2016/5/14/chartex" xmlns:mc="http://schemas.openxmlformats.org/markup-compatibility/2006" xmlns:aink="http://schemas.microsoft.com/office/drawing/2016/ink" xmlns:am3d="http://schemas.microsoft.com/office/drawing/2017/model3d" xmlns:o="urn:schemas-microsoft-com:office:office" xmlns:oel="http://schemas.microsoft.com/office/2019/extlst" xmlns:r="http://schemas.openxmlformats.org/officeDocument/2006/relationships" xmlns:m="http://schemas.openxmlformats.org/officeDocument/2006/math" xmlns:v="urn:schemas-microsoft-com:vml" xmlns:wp14="http://schemas.microsoft.com/office/word/2010/wordprocessingDrawing" xmlns:wp="http://schemas.openxmlformats.org/drawingml/2006/wordprocessingDrawing" xmlns:w10="urn:schemas-microsoft-com:office:word" xmlns:w="http://schemas.openxmlformats.org/wordprocessingml/2006/main" xmlns:w14="http://schemas.microsoft.com/office/word/2010/wordml" xmlns:w15="http://schemas.microsoft.com/office/word/2012/wordml" xmlns:w16cex="http://schemas.microsoft.com/office/word/2018/wordml/cex" xmlns:w16cid="http://schemas.microsoft.com/office/word/2016/wordml/cid" xmlns:w16="http://schemas.microsoft.com/office/word/2018/wordml" xmlns:w16sdtdh="http://schemas.microsoft.com/office/word/2020/wordml/sdtdatahash" xmlns:w16se="http://schemas.microsoft.com/office/word/2015/wordml/symex" xmlns:wpg="http://schemas.microsoft.com/office/word/2010/wordprocessingGroup" xmlns:wpi="http://schemas.microsoft.com/office/word/2010/wordprocessingInk" xmlns:wne="http://schemas.microsoft.com/office/word/2006/wordml" xmlns:wps="http://schemas.microsoft.com/office/word/2010/wordprocessingShape" mc:Ignorable="w14 w15 w16se w16cid w16 w16cex w16sdtdh wp14">
+<w:document xmlns:wpc="http://schemas.microsoft.com/office/word/2010/wordprocessingCanvas" xmlns:cx="http://schemas.microsoft.com/office/drawing/2014/chartex" xmlns:cx1="http://schemas.microsoft.com/office/drawing/2015/9/8/chartex" xmlns:cx2="http://schemas.microsoft.com/office/drawing/2015/10/21/chartex" xmlns:cx3="http://schemas.microsoft.com/office/drawing/2016/5/9/chartex" xmlns:cx4="http://schemas.microsoft.com/office/drawing/2016/5/10/chartex" xmlns:cx5="http://schemas.microsoft.com/office/drawing/2016/5/11/chartex" xmlns:cx6="http://schemas.microsoft.com/office/drawing/2016/5/12/chartex" xmlns:cx7="http://schemas.microsoft.com/office/drawing/2016/5/13/chartex" xmlns:cx8="http://schemas.microsoft.com/office/drawing/2016/5/14/chartex" xmlns:mc="http://schemas.openxmlformats.org/markup-compatibility/2006" xmlns:aink="http://schemas.microsoft.com/office/drawing/2016/ink" xmlns:am3d="http://schemas.microsoft.com/office/drawing/2017/model3d" xmlns:o="urn:schemas-microsoft-com:office:office" xmlns:oel="http://schemas.microsoft.com/office/2019/extlst" xmlns:r="http://schemas.openxmlformats.org/officeDocument/2006/relationships" xmlns:m="http://schemas.openxmlformats.org/officeDocument/2006/math" xmlns:v="urn:schemas-microsoft-com:vml" xmlns:wp14="http://schemas.microsoft.com/office/word/2010/wordprocessingDrawing" xmlns:wp="http://schemas.openxmlformats.org/drawingml/2006/wordprocessingDrawing" xmlns:w10="urn:schemas-microsoft-com:office:word" xmlns:w="http://schemas.openxmlformats.org/wordprocessingml/2006/main" xmlns:w14="http://schemas.microsoft.com/office/word/2010/wordml" xmlns:w15="http://schemas.microsoft.com/office/word/2012/wordml" xmlns:w16cex="http://schemas.microsoft.com/office/word/2018/wordml/cex" xmlns:w16cid="http://schemas.microsoft.com/office/word/2016/wordml/cid" xmlns:w16="http://schemas.microsoft.com/office/word/2018/wordml" xmlns:w16du="http://schemas.microsoft.com/office/word/2023/wordml/word16du" xmlns:w16sdtdh="http://schemas.microsoft.com/office/word/2020/wordml/sdtdatahash" xmlns:w16sdtfl="http://schemas.microsoft.com/office/word/2024/wordml/sdtformatlock" xmlns:w16se="http://schemas.microsoft.com/office/word/2015/wordml/symex" xmlns:wpg="http://schemas.microsoft.com/office/word/2010/wordprocessingGroup" xmlns:wpi="http://schemas.microsoft.com/office/word/2010/wordprocessingInk" xmlns:wne="http://schemas.microsoft.com/office/word/2006/wordml" xmlns:wps="http://schemas.microsoft.com/office/word/2010/wordprocessingShape" mc:Ignorable="w14 w15 w16se w16cid w16 w16cex w16sdtdh w16sdtfl w16du wp14">
   <w:body>
     <w:p>
       <w:pPr>
@@ -182,11 +182,9 @@
       <w:r>
         <w:t xml:space="preserve">Maître : M. </w:t>
       </w:r>
-      <w:proofErr w:type="spellStart"/>
       <w:r>
         <w:t>Bourahla</w:t>
       </w:r>
-      <w:proofErr w:type="spellEnd"/>
     </w:p>
     <w:p>
       <w:pPr>
@@ -1340,15 +1338,7 @@
         <w:jc w:val="left"/>
       </w:pPr>
       <w:r>
-        <w:t xml:space="preserve">Dans ce cadre, il faut installer Windows Server 2022 et Windows 11 Entreprise et vérifier la connectivité IP entre les deux machines virtuelles. Une fois établie, installer les services de base tels que DHCP, DNS, AD. Une fois la vérification que les services cités sont fonctionnels, installer </w:t>
-      </w:r>
-      <w:proofErr w:type="spellStart"/>
-      <w:r>
-        <w:t>pfSense</w:t>
-      </w:r>
-      <w:proofErr w:type="spellEnd"/>
-      <w:r>
-        <w:t xml:space="preserve"> et vérifier que le serveur et le client accèdent à internet via la connexion NAT du réseau de l’ETML. </w:t>
+        <w:t xml:space="preserve">Dans ce cadre, il faut installer Windows Server 2022 et Windows 11 Entreprise et vérifier la connectivité IP entre les deux machines virtuelles. Une fois établie, installer les services de base tels que DHCP, DNS, AD. Une fois la vérification que les services cités sont fonctionnels, installer pfSense et vérifier que le serveur et le client accèdent à internet via la connexion NAT du réseau de l’ETML. </w:t>
       </w:r>
     </w:p>
     <w:p>
@@ -1405,32 +1395,54 @@
     <w:p>
       <w:pPr>
         <w:pStyle w:val="Retraitcorpsdetexte"/>
+        <w:spacing w:line="276" w:lineRule="auto"/>
+        <w:jc w:val="left"/>
       </w:pPr>
       <w:r>
-        <w:t xml:space="preserve">À faire à </w:t>
-      </w:r>
-      <w:proofErr w:type="spellStart"/>
-      <w:r>
-        <w:t>Sébeillon</w:t>
-      </w:r>
-      <w:proofErr w:type="spellEnd"/>
-      <w:r>
-        <w:t>…</w:t>
+        <w:drawing>
+          <wp:inline distT="0" distB="0" distL="0" distR="0" wp14:anchorId="2ECA0632" wp14:editId="3C5BB339">
+            <wp:extent cx="4543425" cy="3211956"/>
+            <wp:effectExtent l="0" t="0" r="0" b="7620"/>
+            <wp:docPr id="420939499" name="Image 1" descr="Une image contenant texte, capture d’écran, diagramme&#10;&#10;Le contenu généré par l’IA peut être incorrect."/>
+            <wp:cNvGraphicFramePr>
+              <a:graphicFrameLocks xmlns:a="http://schemas.openxmlformats.org/drawingml/2006/main" noChangeAspect="1"/>
+            </wp:cNvGraphicFramePr>
+            <a:graphic xmlns:a="http://schemas.openxmlformats.org/drawingml/2006/main">
+              <a:graphicData uri="http://schemas.openxmlformats.org/drawingml/2006/picture">
+                <pic:pic xmlns:pic="http://schemas.openxmlformats.org/drawingml/2006/picture">
+                  <pic:nvPicPr>
+                    <pic:cNvPr id="420939499" name="Image 1" descr="Une image contenant texte, capture d’écran, diagramme&#10;&#10;Le contenu généré par l’IA peut être incorrect."/>
+                    <pic:cNvPicPr/>
+                  </pic:nvPicPr>
+                  <pic:blipFill>
+                    <a:blip r:embed="rId13"/>
+                    <a:stretch>
+                      <a:fillRect/>
+                    </a:stretch>
+                  </pic:blipFill>
+                  <pic:spPr>
+                    <a:xfrm>
+                      <a:off x="0" y="0"/>
+                      <a:ext cx="4553081" cy="3218782"/>
+                    </a:xfrm>
+                    <a:prstGeom prst="rect">
+                      <a:avLst/>
+                    </a:prstGeom>
+                  </pic:spPr>
+                </pic:pic>
+              </a:graphicData>
+            </a:graphic>
+          </wp:inline>
+        </w:drawing>
       </w:r>
     </w:p>
     <w:p>
       <w:pPr>
-        <w:pStyle w:val="Retraitcorpsdetexte"/>
-        <w:spacing w:line="276" w:lineRule="auto"/>
-        <w:jc w:val="left"/>
-      </w:pPr>
-    </w:p>
-    <w:p>
-      <w:pPr>
         <w:pStyle w:val="Titre1"/>
       </w:pPr>
       <w:bookmarkStart w:id="5" w:name="_Toc193707994"/>
       <w:r>
+        <w:lastRenderedPageBreak/>
         <w:t>Introduction</w:t>
       </w:r>
       <w:bookmarkEnd w:id="5"/>
@@ -1500,7 +1512,6 @@
       </w:pPr>
       <w:bookmarkStart w:id="8" w:name="_Toc193707997"/>
       <w:r>
-        <w:lastRenderedPageBreak/>
         <w:t>Tests</w:t>
       </w:r>
       <w:r>
@@ -1563,7 +1574,7 @@
       <w:pPr>
         <w:pStyle w:val="Corpsdetexte"/>
       </w:pPr>
-      <w:hyperlink r:id="rId13" w:history="1">
+      <w:hyperlink r:id="rId14" w:history="1">
         <w:r>
           <w:rPr>
             <w:rStyle w:val="Lienhypertexte"/>
@@ -1608,8 +1619,8 @@
       </w:pPr>
     </w:p>
     <w:sectPr>
-      <w:headerReference w:type="default" r:id="rId14"/>
-      <w:footerReference w:type="default" r:id="rId15"/>
+      <w:headerReference w:type="default" r:id="rId15"/>
+      <w:footerReference w:type="default" r:id="rId16"/>
       <w:pgSz w:w="11906" w:h="16838" w:code="9"/>
       <w:pgMar w:top="1418" w:right="1418" w:bottom="1418" w:left="1418" w:header="709" w:footer="709" w:gutter="0"/>
       <w:cols w:space="708"/>
@@ -1621,7 +1632,7 @@
 </file>
 
 <file path=word/endnotes.xml><?xml version="1.0" encoding="utf-8"?>
-<w:endnotes xmlns:wpc="http://schemas.microsoft.com/office/word/2010/wordprocessingCanvas" xmlns:cx="http://schemas.microsoft.com/office/drawing/2014/chartex" xmlns:cx1="http://schemas.microsoft.com/office/drawing/2015/9/8/chartex" xmlns:cx2="http://schemas.microsoft.com/office/drawing/2015/10/21/chartex" xmlns:cx3="http://schemas.microsoft.com/office/drawing/2016/5/9/chartex" xmlns:cx4="http://schemas.microsoft.com/office/drawing/2016/5/10/chartex" xmlns:cx5="http://schemas.microsoft.com/office/drawing/2016/5/11/chartex" xmlns:cx6="http://schemas.microsoft.com/office/drawing/2016/5/12/chartex" xmlns:cx7="http://schemas.microsoft.com/office/drawing/2016/5/13/chartex" xmlns:cx8="http://schemas.microsoft.com/office/drawing/2016/5/14/chartex" xmlns:mc="http://schemas.openxmlformats.org/markup-compatibility/2006" xmlns:aink="http://schemas.microsoft.com/office/drawing/2016/ink" xmlns:am3d="http://schemas.microsoft.com/office/drawing/2017/model3d" xmlns:o="urn:schemas-microsoft-com:office:office" xmlns:oel="http://schemas.microsoft.com/office/2019/extlst" xmlns:r="http://schemas.openxmlformats.org/officeDocument/2006/relationships" xmlns:m="http://schemas.openxmlformats.org/officeDocument/2006/math" xmlns:v="urn:schemas-microsoft-com:vml" xmlns:wp14="http://schemas.microsoft.com/office/word/2010/wordprocessingDrawing" xmlns:wp="http://schemas.openxmlformats.org/drawingml/2006/wordprocessingDrawing" xmlns:w10="urn:schemas-microsoft-com:office:word" xmlns:w="http://schemas.openxmlformats.org/wordprocessingml/2006/main" xmlns:w14="http://schemas.microsoft.com/office/word/2010/wordml" xmlns:w15="http://schemas.microsoft.com/office/word/2012/wordml" xmlns:w16cex="http://schemas.microsoft.com/office/word/2018/wordml/cex" xmlns:w16cid="http://schemas.microsoft.com/office/word/2016/wordml/cid" xmlns:w16="http://schemas.microsoft.com/office/word/2018/wordml" xmlns:w16sdtdh="http://schemas.microsoft.com/office/word/2020/wordml/sdtdatahash" xmlns:w16se="http://schemas.microsoft.com/office/word/2015/wordml/symex" xmlns:wpg="http://schemas.microsoft.com/office/word/2010/wordprocessingGroup" xmlns:wpi="http://schemas.microsoft.com/office/word/2010/wordprocessingInk" xmlns:wne="http://schemas.microsoft.com/office/word/2006/wordml" xmlns:wps="http://schemas.microsoft.com/office/word/2010/wordprocessingShape" mc:Ignorable="w14 w15 w16se w16cid w16 w16cex w16sdtdh wp14">
+<w:endnotes xmlns:wpc="http://schemas.microsoft.com/office/word/2010/wordprocessingCanvas" xmlns:cx="http://schemas.microsoft.com/office/drawing/2014/chartex" xmlns:cx1="http://schemas.microsoft.com/office/drawing/2015/9/8/chartex" xmlns:cx2="http://schemas.microsoft.com/office/drawing/2015/10/21/chartex" xmlns:cx3="http://schemas.microsoft.com/office/drawing/2016/5/9/chartex" xmlns:cx4="http://schemas.microsoft.com/office/drawing/2016/5/10/chartex" xmlns:cx5="http://schemas.microsoft.com/office/drawing/2016/5/11/chartex" xmlns:cx6="http://schemas.microsoft.com/office/drawing/2016/5/12/chartex" xmlns:cx7="http://schemas.microsoft.com/office/drawing/2016/5/13/chartex" xmlns:cx8="http://schemas.microsoft.com/office/drawing/2016/5/14/chartex" xmlns:mc="http://schemas.openxmlformats.org/markup-compatibility/2006" xmlns:aink="http://schemas.microsoft.com/office/drawing/2016/ink" xmlns:am3d="http://schemas.microsoft.com/office/drawing/2017/model3d" xmlns:o="urn:schemas-microsoft-com:office:office" xmlns:oel="http://schemas.microsoft.com/office/2019/extlst" xmlns:r="http://schemas.openxmlformats.org/officeDocument/2006/relationships" xmlns:m="http://schemas.openxmlformats.org/officeDocument/2006/math" xmlns:v="urn:schemas-microsoft-com:vml" xmlns:wp14="http://schemas.microsoft.com/office/word/2010/wordprocessingDrawing" xmlns:wp="http://schemas.openxmlformats.org/drawingml/2006/wordprocessingDrawing" xmlns:w10="urn:schemas-microsoft-com:office:word" xmlns:w="http://schemas.openxmlformats.org/wordprocessingml/2006/main" xmlns:w14="http://schemas.microsoft.com/office/word/2010/wordml" xmlns:w15="http://schemas.microsoft.com/office/word/2012/wordml" xmlns:w16cex="http://schemas.microsoft.com/office/word/2018/wordml/cex" xmlns:w16cid="http://schemas.microsoft.com/office/word/2016/wordml/cid" xmlns:w16="http://schemas.microsoft.com/office/word/2018/wordml" xmlns:w16du="http://schemas.microsoft.com/office/word/2023/wordml/word16du" xmlns:w16sdtdh="http://schemas.microsoft.com/office/word/2020/wordml/sdtdatahash" xmlns:w16sdtfl="http://schemas.microsoft.com/office/word/2024/wordml/sdtformatlock" xmlns:w16se="http://schemas.microsoft.com/office/word/2015/wordml/symex" xmlns:wpg="http://schemas.microsoft.com/office/word/2010/wordprocessingGroup" xmlns:wpi="http://schemas.microsoft.com/office/word/2010/wordprocessingInk" xmlns:wne="http://schemas.microsoft.com/office/word/2006/wordml" xmlns:wps="http://schemas.microsoft.com/office/word/2010/wordprocessingShape" mc:Ignorable="w14 w15 w16se w16cid w16 w16cex w16sdtdh w16sdtfl w16du wp14">
   <w:endnote w:type="separator" w:id="-1">
     <w:p>
       <w:r>
@@ -1643,7 +1654,7 @@
 </file>
 
 <file path=word/footer1.xml><?xml version="1.0" encoding="utf-8"?>
-<w:ftr xmlns:wpc="http://schemas.microsoft.com/office/word/2010/wordprocessingCanvas" xmlns:cx="http://schemas.microsoft.com/office/drawing/2014/chartex" xmlns:cx1="http://schemas.microsoft.com/office/drawing/2015/9/8/chartex" xmlns:cx2="http://schemas.microsoft.com/office/drawing/2015/10/21/chartex" xmlns:cx3="http://schemas.microsoft.com/office/drawing/2016/5/9/chartex" xmlns:cx4="http://schemas.microsoft.com/office/drawing/2016/5/10/chartex" xmlns:cx5="http://schemas.microsoft.com/office/drawing/2016/5/11/chartex" xmlns:cx6="http://schemas.microsoft.com/office/drawing/2016/5/12/chartex" xmlns:cx7="http://schemas.microsoft.com/office/drawing/2016/5/13/chartex" xmlns:cx8="http://schemas.microsoft.com/office/drawing/2016/5/14/chartex" xmlns:mc="http://schemas.openxmlformats.org/markup-compatibility/2006" xmlns:aink="http://schemas.microsoft.com/office/drawing/2016/ink" xmlns:am3d="http://schemas.microsoft.com/office/drawing/2017/model3d" xmlns:o="urn:schemas-microsoft-com:office:office" xmlns:oel="http://schemas.microsoft.com/office/2019/extlst" xmlns:r="http://schemas.openxmlformats.org/officeDocument/2006/relationships" xmlns:m="http://schemas.openxmlformats.org/officeDocument/2006/math" xmlns:v="urn:schemas-microsoft-com:vml" xmlns:wp14="http://schemas.microsoft.com/office/word/2010/wordprocessingDrawing" xmlns:wp="http://schemas.openxmlformats.org/drawingml/2006/wordprocessingDrawing" xmlns:w10="urn:schemas-microsoft-com:office:word" xmlns:w="http://schemas.openxmlformats.org/wordprocessingml/2006/main" xmlns:w14="http://schemas.microsoft.com/office/word/2010/wordml" xmlns:w15="http://schemas.microsoft.com/office/word/2012/wordml" xmlns:w16cex="http://schemas.microsoft.com/office/word/2018/wordml/cex" xmlns:w16cid="http://schemas.microsoft.com/office/word/2016/wordml/cid" xmlns:w16="http://schemas.microsoft.com/office/word/2018/wordml" xmlns:w16sdtdh="http://schemas.microsoft.com/office/word/2020/wordml/sdtdatahash" xmlns:w16se="http://schemas.microsoft.com/office/word/2015/wordml/symex" xmlns:wpg="http://schemas.microsoft.com/office/word/2010/wordprocessingGroup" xmlns:wpi="http://schemas.microsoft.com/office/word/2010/wordprocessingInk" xmlns:wne="http://schemas.microsoft.com/office/word/2006/wordml" xmlns:wps="http://schemas.microsoft.com/office/word/2010/wordprocessingShape" mc:Ignorable="w14 w15 w16se w16cid w16 w16cex w16sdtdh wp14">
+<w:ftr xmlns:wpc="http://schemas.microsoft.com/office/word/2010/wordprocessingCanvas" xmlns:cx="http://schemas.microsoft.com/office/drawing/2014/chartex" xmlns:cx1="http://schemas.microsoft.com/office/drawing/2015/9/8/chartex" xmlns:cx2="http://schemas.microsoft.com/office/drawing/2015/10/21/chartex" xmlns:cx3="http://schemas.microsoft.com/office/drawing/2016/5/9/chartex" xmlns:cx4="http://schemas.microsoft.com/office/drawing/2016/5/10/chartex" xmlns:cx5="http://schemas.microsoft.com/office/drawing/2016/5/11/chartex" xmlns:cx6="http://schemas.microsoft.com/office/drawing/2016/5/12/chartex" xmlns:cx7="http://schemas.microsoft.com/office/drawing/2016/5/13/chartex" xmlns:cx8="http://schemas.microsoft.com/office/drawing/2016/5/14/chartex" xmlns:mc="http://schemas.openxmlformats.org/markup-compatibility/2006" xmlns:aink="http://schemas.microsoft.com/office/drawing/2016/ink" xmlns:am3d="http://schemas.microsoft.com/office/drawing/2017/model3d" xmlns:o="urn:schemas-microsoft-com:office:office" xmlns:oel="http://schemas.microsoft.com/office/2019/extlst" xmlns:r="http://schemas.openxmlformats.org/officeDocument/2006/relationships" xmlns:m="http://schemas.openxmlformats.org/officeDocument/2006/math" xmlns:v="urn:schemas-microsoft-com:vml" xmlns:wp14="http://schemas.microsoft.com/office/word/2010/wordprocessingDrawing" xmlns:wp="http://schemas.openxmlformats.org/drawingml/2006/wordprocessingDrawing" xmlns:w10="urn:schemas-microsoft-com:office:word" xmlns:w="http://schemas.openxmlformats.org/wordprocessingml/2006/main" xmlns:w14="http://schemas.microsoft.com/office/word/2010/wordml" xmlns:w15="http://schemas.microsoft.com/office/word/2012/wordml" xmlns:w16cex="http://schemas.microsoft.com/office/word/2018/wordml/cex" xmlns:w16cid="http://schemas.microsoft.com/office/word/2016/wordml/cid" xmlns:w16="http://schemas.microsoft.com/office/word/2018/wordml" xmlns:w16du="http://schemas.microsoft.com/office/word/2023/wordml/word16du" xmlns:w16sdtdh="http://schemas.microsoft.com/office/word/2020/wordml/sdtdatahash" xmlns:w16sdtfl="http://schemas.microsoft.com/office/word/2024/wordml/sdtformatlock" xmlns:w16se="http://schemas.microsoft.com/office/word/2015/wordml/symex" xmlns:wpg="http://schemas.microsoft.com/office/word/2010/wordprocessingGroup" xmlns:wpi="http://schemas.microsoft.com/office/word/2010/wordprocessingInk" xmlns:wne="http://schemas.microsoft.com/office/word/2006/wordml" xmlns:wps="http://schemas.microsoft.com/office/word/2010/wordprocessingShape" mc:Ignorable="w14 w15 w16se w16cid w16 w16cex w16sdtdh w16sdtfl w16du wp14">
   <w:p>
     <w:pPr>
       <w:pStyle w:val="Pieddepage"/>
@@ -1763,7 +1774,7 @@
 </file>
 
 <file path=word/footnotes.xml><?xml version="1.0" encoding="utf-8"?>
-<w:footnotes xmlns:wpc="http://schemas.microsoft.com/office/word/2010/wordprocessingCanvas" xmlns:cx="http://schemas.microsoft.com/office/drawing/2014/chartex" xmlns:cx1="http://schemas.microsoft.com/office/drawing/2015/9/8/chartex" xmlns:cx2="http://schemas.microsoft.com/office/drawing/2015/10/21/chartex" xmlns:cx3="http://schemas.microsoft.com/office/drawing/2016/5/9/chartex" xmlns:cx4="http://schemas.microsoft.com/office/drawing/2016/5/10/chartex" xmlns:cx5="http://schemas.microsoft.com/office/drawing/2016/5/11/chartex" xmlns:cx6="http://schemas.microsoft.com/office/drawing/2016/5/12/chartex" xmlns:cx7="http://schemas.microsoft.com/office/drawing/2016/5/13/chartex" xmlns:cx8="http://schemas.microsoft.com/office/drawing/2016/5/14/chartex" xmlns:mc="http://schemas.openxmlformats.org/markup-compatibility/2006" xmlns:aink="http://schemas.microsoft.com/office/drawing/2016/ink" xmlns:am3d="http://schemas.microsoft.com/office/drawing/2017/model3d" xmlns:o="urn:schemas-microsoft-com:office:office" xmlns:oel="http://schemas.microsoft.com/office/2019/extlst" xmlns:r="http://schemas.openxmlformats.org/officeDocument/2006/relationships" xmlns:m="http://schemas.openxmlformats.org/officeDocument/2006/math" xmlns:v="urn:schemas-microsoft-com:vml" xmlns:wp14="http://schemas.microsoft.com/office/word/2010/wordprocessingDrawing" xmlns:wp="http://schemas.openxmlformats.org/drawingml/2006/wordprocessingDrawing" xmlns:w10="urn:schemas-microsoft-com:office:word" xmlns:w="http://schemas.openxmlformats.org/wordprocessingml/2006/main" xmlns:w14="http://schemas.microsoft.com/office/word/2010/wordml" xmlns:w15="http://schemas.microsoft.com/office/word/2012/wordml" xmlns:w16cex="http://schemas.microsoft.com/office/word/2018/wordml/cex" xmlns:w16cid="http://schemas.microsoft.com/office/word/2016/wordml/cid" xmlns:w16="http://schemas.microsoft.com/office/word/2018/wordml" xmlns:w16sdtdh="http://schemas.microsoft.com/office/word/2020/wordml/sdtdatahash" xmlns:w16se="http://schemas.microsoft.com/office/word/2015/wordml/symex" xmlns:wpg="http://schemas.microsoft.com/office/word/2010/wordprocessingGroup" xmlns:wpi="http://schemas.microsoft.com/office/word/2010/wordprocessingInk" xmlns:wne="http://schemas.microsoft.com/office/word/2006/wordml" xmlns:wps="http://schemas.microsoft.com/office/word/2010/wordprocessingShape" mc:Ignorable="w14 w15 w16se w16cid w16 w16cex w16sdtdh wp14">
+<w:footnotes xmlns:wpc="http://schemas.microsoft.com/office/word/2010/wordprocessingCanvas" xmlns:cx="http://schemas.microsoft.com/office/drawing/2014/chartex" xmlns:cx1="http://schemas.microsoft.com/office/drawing/2015/9/8/chartex" xmlns:cx2="http://schemas.microsoft.com/office/drawing/2015/10/21/chartex" xmlns:cx3="http://schemas.microsoft.com/office/drawing/2016/5/9/chartex" xmlns:cx4="http://schemas.microsoft.com/office/drawing/2016/5/10/chartex" xmlns:cx5="http://schemas.microsoft.com/office/drawing/2016/5/11/chartex" xmlns:cx6="http://schemas.microsoft.com/office/drawing/2016/5/12/chartex" xmlns:cx7="http://schemas.microsoft.com/office/drawing/2016/5/13/chartex" xmlns:cx8="http://schemas.microsoft.com/office/drawing/2016/5/14/chartex" xmlns:mc="http://schemas.openxmlformats.org/markup-compatibility/2006" xmlns:aink="http://schemas.microsoft.com/office/drawing/2016/ink" xmlns:am3d="http://schemas.microsoft.com/office/drawing/2017/model3d" xmlns:o="urn:schemas-microsoft-com:office:office" xmlns:oel="http://schemas.microsoft.com/office/2019/extlst" xmlns:r="http://schemas.openxmlformats.org/officeDocument/2006/relationships" xmlns:m="http://schemas.openxmlformats.org/officeDocument/2006/math" xmlns:v="urn:schemas-microsoft-com:vml" xmlns:wp14="http://schemas.microsoft.com/office/word/2010/wordprocessingDrawing" xmlns:wp="http://schemas.openxmlformats.org/drawingml/2006/wordprocessingDrawing" xmlns:w10="urn:schemas-microsoft-com:office:word" xmlns:w="http://schemas.openxmlformats.org/wordprocessingml/2006/main" xmlns:w14="http://schemas.microsoft.com/office/word/2010/wordml" xmlns:w15="http://schemas.microsoft.com/office/word/2012/wordml" xmlns:w16cex="http://schemas.microsoft.com/office/word/2018/wordml/cex" xmlns:w16cid="http://schemas.microsoft.com/office/word/2016/wordml/cid" xmlns:w16="http://schemas.microsoft.com/office/word/2018/wordml" xmlns:w16du="http://schemas.microsoft.com/office/word/2023/wordml/word16du" xmlns:w16sdtdh="http://schemas.microsoft.com/office/word/2020/wordml/sdtdatahash" xmlns:w16sdtfl="http://schemas.microsoft.com/office/word/2024/wordml/sdtformatlock" xmlns:w16se="http://schemas.microsoft.com/office/word/2015/wordml/symex" xmlns:wpg="http://schemas.microsoft.com/office/word/2010/wordprocessingGroup" xmlns:wpi="http://schemas.microsoft.com/office/word/2010/wordprocessingInk" xmlns:wne="http://schemas.microsoft.com/office/word/2006/wordml" xmlns:wps="http://schemas.microsoft.com/office/word/2010/wordprocessingShape" mc:Ignorable="w14 w15 w16se w16cid w16 w16cex w16sdtdh w16sdtfl w16du wp14">
   <w:footnote w:type="separator" w:id="-1">
     <w:p>
       <w:r>
@@ -1785,7 +1796,7 @@
 </file>
 
 <file path=word/header1.xml><?xml version="1.0" encoding="utf-8"?>
-<w:hdr xmlns:wpc="http://schemas.microsoft.com/office/word/2010/wordprocessingCanvas" xmlns:cx="http://schemas.microsoft.com/office/drawing/2014/chartex" xmlns:cx1="http://schemas.microsoft.com/office/drawing/2015/9/8/chartex" xmlns:cx2="http://schemas.microsoft.com/office/drawing/2015/10/21/chartex" xmlns:cx3="http://schemas.microsoft.com/office/drawing/2016/5/9/chartex" xmlns:cx4="http://schemas.microsoft.com/office/drawing/2016/5/10/chartex" xmlns:cx5="http://schemas.microsoft.com/office/drawing/2016/5/11/chartex" xmlns:cx6="http://schemas.microsoft.com/office/drawing/2016/5/12/chartex" xmlns:cx7="http://schemas.microsoft.com/office/drawing/2016/5/13/chartex" xmlns:cx8="http://schemas.microsoft.com/office/drawing/2016/5/14/chartex" xmlns:mc="http://schemas.openxmlformats.org/markup-compatibility/2006" xmlns:aink="http://schemas.microsoft.com/office/drawing/2016/ink" xmlns:am3d="http://schemas.microsoft.com/office/drawing/2017/model3d" xmlns:o="urn:schemas-microsoft-com:office:office" xmlns:oel="http://schemas.microsoft.com/office/2019/extlst" xmlns:r="http://schemas.openxmlformats.org/officeDocument/2006/relationships" xmlns:m="http://schemas.openxmlformats.org/officeDocument/2006/math" xmlns:v="urn:schemas-microsoft-com:vml" xmlns:wp14="http://schemas.microsoft.com/office/word/2010/wordprocessingDrawing" xmlns:wp="http://schemas.openxmlformats.org/drawingml/2006/wordprocessingDrawing" xmlns:w10="urn:schemas-microsoft-com:office:word" xmlns:w="http://schemas.openxmlformats.org/wordprocessingml/2006/main" xmlns:w14="http://schemas.microsoft.com/office/word/2010/wordml" xmlns:w15="http://schemas.microsoft.com/office/word/2012/wordml" xmlns:w16cex="http://schemas.microsoft.com/office/word/2018/wordml/cex" xmlns:w16cid="http://schemas.microsoft.com/office/word/2016/wordml/cid" xmlns:w16="http://schemas.microsoft.com/office/word/2018/wordml" xmlns:w16sdtdh="http://schemas.microsoft.com/office/word/2020/wordml/sdtdatahash" xmlns:w16se="http://schemas.microsoft.com/office/word/2015/wordml/symex" xmlns:wpg="http://schemas.microsoft.com/office/word/2010/wordprocessingGroup" xmlns:wpi="http://schemas.microsoft.com/office/word/2010/wordprocessingInk" xmlns:wne="http://schemas.microsoft.com/office/word/2006/wordml" xmlns:wps="http://schemas.microsoft.com/office/word/2010/wordprocessingShape" mc:Ignorable="w14 w15 w16se w16cid w16 w16cex w16sdtdh wp14">
+<w:hdr xmlns:wpc="http://schemas.microsoft.com/office/word/2010/wordprocessingCanvas" xmlns:cx="http://schemas.microsoft.com/office/drawing/2014/chartex" xmlns:cx1="http://schemas.microsoft.com/office/drawing/2015/9/8/chartex" xmlns:cx2="http://schemas.microsoft.com/office/drawing/2015/10/21/chartex" xmlns:cx3="http://schemas.microsoft.com/office/drawing/2016/5/9/chartex" xmlns:cx4="http://schemas.microsoft.com/office/drawing/2016/5/10/chartex" xmlns:cx5="http://schemas.microsoft.com/office/drawing/2016/5/11/chartex" xmlns:cx6="http://schemas.microsoft.com/office/drawing/2016/5/12/chartex" xmlns:cx7="http://schemas.microsoft.com/office/drawing/2016/5/13/chartex" xmlns:cx8="http://schemas.microsoft.com/office/drawing/2016/5/14/chartex" xmlns:mc="http://schemas.openxmlformats.org/markup-compatibility/2006" xmlns:aink="http://schemas.microsoft.com/office/drawing/2016/ink" xmlns:am3d="http://schemas.microsoft.com/office/drawing/2017/model3d" xmlns:o="urn:schemas-microsoft-com:office:office" xmlns:oel="http://schemas.microsoft.com/office/2019/extlst" xmlns:r="http://schemas.openxmlformats.org/officeDocument/2006/relationships" xmlns:m="http://schemas.openxmlformats.org/officeDocument/2006/math" xmlns:v="urn:schemas-microsoft-com:vml" xmlns:wp14="http://schemas.microsoft.com/office/word/2010/wordprocessingDrawing" xmlns:wp="http://schemas.openxmlformats.org/drawingml/2006/wordprocessingDrawing" xmlns:w10="urn:schemas-microsoft-com:office:word" xmlns:w="http://schemas.openxmlformats.org/wordprocessingml/2006/main" xmlns:w14="http://schemas.microsoft.com/office/word/2010/wordml" xmlns:w15="http://schemas.microsoft.com/office/word/2012/wordml" xmlns:w16cex="http://schemas.microsoft.com/office/word/2018/wordml/cex" xmlns:w16cid="http://schemas.microsoft.com/office/word/2016/wordml/cid" xmlns:w16="http://schemas.microsoft.com/office/word/2018/wordml" xmlns:w16du="http://schemas.microsoft.com/office/word/2023/wordml/word16du" xmlns:w16sdtdh="http://schemas.microsoft.com/office/word/2020/wordml/sdtdatahash" xmlns:w16sdtfl="http://schemas.microsoft.com/office/word/2024/wordml/sdtformatlock" xmlns:w16se="http://schemas.microsoft.com/office/word/2015/wordml/symex" xmlns:wpg="http://schemas.microsoft.com/office/word/2010/wordprocessingGroup" xmlns:wpi="http://schemas.microsoft.com/office/word/2010/wordprocessingInk" xmlns:wne="http://schemas.microsoft.com/office/word/2006/wordml" xmlns:wps="http://schemas.microsoft.com/office/word/2010/wordprocessingShape" mc:Ignorable="w14 w15 w16se w16cid w16 w16cex w16sdtdh w16sdtfl w16du wp14">
   <w:tbl>
     <w:tblPr>
       <w:tblStyle w:val="Grilledutableau"/>
@@ -1888,32 +1899,86 @@
 </file>
 
 <file path=word/numbering.xml><?xml version="1.0" encoding="utf-8"?>
-<w:numbering xmlns:wpc="http://schemas.microsoft.com/office/word/2010/wordprocessingCanvas" xmlns:cx="http://schemas.microsoft.com/office/drawing/2014/chartex" xmlns:cx1="http://schemas.microsoft.com/office/drawing/2015/9/8/chartex" xmlns:cx2="http://schemas.microsoft.com/office/drawing/2015/10/21/chartex" xmlns:cx3="http://schemas.microsoft.com/office/drawing/2016/5/9/chartex" xmlns:cx4="http://schemas.microsoft.com/office/drawing/2016/5/10/chartex" xmlns:cx5="http://schemas.microsoft.com/office/drawing/2016/5/11/chartex" xmlns:cx6="http://schemas.microsoft.com/office/drawing/2016/5/12/chartex" xmlns:cx7="http://schemas.microsoft.com/office/drawing/2016/5/13/chartex" xmlns:cx8="http://schemas.microsoft.com/office/drawing/2016/5/14/chartex" xmlns:mc="http://schemas.openxmlformats.org/markup-compatibility/2006" xmlns:aink="http://schemas.microsoft.com/office/drawing/2016/ink" xmlns:am3d="http://schemas.microsoft.com/office/drawing/2017/model3d" xmlns:o="urn:schemas-microsoft-com:office:office" xmlns:oel="http://schemas.microsoft.com/office/2019/extlst" xmlns:r="http://schemas.openxmlformats.org/officeDocument/2006/relationships" xmlns:m="http://schemas.openxmlformats.org/officeDocument/2006/math" xmlns:v="urn:schemas-microsoft-com:vml" xmlns:wp14="http://schemas.microsoft.com/office/word/2010/wordprocessingDrawing" xmlns:wp="http://schemas.openxmlformats.org/drawingml/2006/wordprocessingDrawing" xmlns:w10="urn:schemas-microsoft-com:office:word" xmlns:w="http://schemas.openxmlformats.org/wordprocessingml/2006/main" xmlns:w14="http://schemas.microsoft.com/office/word/2010/wordml" xmlns:w15="http://schemas.microsoft.com/office/word/2012/wordml" xmlns:w16cex="http://schemas.microsoft.com/office/word/2018/wordml/cex" xmlns:w16cid="http://schemas.microsoft.com/office/word/2016/wordml/cid" xmlns:w16="http://schemas.microsoft.com/office/word/2018/wordml" xmlns:w16sdtdh="http://schemas.microsoft.com/office/word/2020/wordml/sdtdatahash" xmlns:w16se="http://schemas.microsoft.com/office/word/2015/wordml/symex" xmlns:wpg="http://schemas.microsoft.com/office/word/2010/wordprocessingGroup" xmlns:wpi="http://schemas.microsoft.com/office/word/2010/wordprocessingInk" xmlns:wne="http://schemas.microsoft.com/office/word/2006/wordml" xmlns:wps="http://schemas.microsoft.com/office/word/2010/wordprocessingShape" mc:Ignorable="w14 w15 w16se w16cid w16 w16cex w16sdtdh wp14">
+<w:numbering xmlns:wpc="http://schemas.microsoft.com/office/word/2010/wordprocessingCanvas" xmlns:cx="http://schemas.microsoft.com/office/drawing/2014/chartex" xmlns:cx1="http://schemas.microsoft.com/office/drawing/2015/9/8/chartex" xmlns:cx2="http://schemas.microsoft.com/office/drawing/2015/10/21/chartex" xmlns:cx3="http://schemas.microsoft.com/office/drawing/2016/5/9/chartex" xmlns:cx4="http://schemas.microsoft.com/office/drawing/2016/5/10/chartex" xmlns:cx5="http://schemas.microsoft.com/office/drawing/2016/5/11/chartex" xmlns:cx6="http://schemas.microsoft.com/office/drawing/2016/5/12/chartex" xmlns:cx7="http://schemas.microsoft.com/office/drawing/2016/5/13/chartex" xmlns:cx8="http://schemas.microsoft.com/office/drawing/2016/5/14/chartex" xmlns:mc="http://schemas.openxmlformats.org/markup-compatibility/2006" xmlns:aink="http://schemas.microsoft.com/office/drawing/2016/ink" xmlns:am3d="http://schemas.microsoft.com/office/drawing/2017/model3d" xmlns:o="urn:schemas-microsoft-com:office:office" xmlns:oel="http://schemas.microsoft.com/office/2019/extlst" xmlns:r="http://schemas.openxmlformats.org/officeDocument/2006/relationships" xmlns:m="http://schemas.openxmlformats.org/officeDocument/2006/math" xmlns:v="urn:schemas-microsoft-com:vml" xmlns:wp14="http://schemas.microsoft.com/office/word/2010/wordprocessingDrawing" xmlns:wp="http://schemas.openxmlformats.org/drawingml/2006/wordprocessingDrawing" xmlns:w10="urn:schemas-microsoft-com:office:word" xmlns:w="http://schemas.openxmlformats.org/wordprocessingml/2006/main" xmlns:w14="http://schemas.microsoft.com/office/word/2010/wordml" xmlns:w15="http://schemas.microsoft.com/office/word/2012/wordml" xmlns:w16cex="http://schemas.microsoft.com/office/word/2018/wordml/cex" xmlns:w16cid="http://schemas.microsoft.com/office/word/2016/wordml/cid" xmlns:w16="http://schemas.microsoft.com/office/word/2018/wordml" xmlns:w16du="http://schemas.microsoft.com/office/word/2023/wordml/word16du" xmlns:w16sdtdh="http://schemas.microsoft.com/office/word/2020/wordml/sdtdatahash" xmlns:w16sdtfl="http://schemas.microsoft.com/office/word/2024/wordml/sdtformatlock" xmlns:w16se="http://schemas.microsoft.com/office/word/2015/wordml/symex" xmlns:wpg="http://schemas.microsoft.com/office/word/2010/wordprocessingGroup" xmlns:wpi="http://schemas.microsoft.com/office/word/2010/wordprocessingInk" xmlns:wne="http://schemas.microsoft.com/office/word/2006/wordml" xmlns:wps="http://schemas.microsoft.com/office/word/2010/wordprocessingShape" mc:Ignorable="w14 w15 w16se w16cid w16 w16cex w16sdtdh w16sdtfl w16du wp14">
   <w:numPicBullet w:numPicBulletId="0">
-    <w:pict>
-      <v:shapetype id="_x0000_t75" coordsize="21600,21600" o:spt="75" o:preferrelative="t" path="m@4@5l@4@11@9@11@9@5xe" filled="f" stroked="f">
-        <v:stroke joinstyle="miter"/>
-        <v:formulas>
-          <v:f eqn="if lineDrawn pixelLineWidth 0"/>
-          <v:f eqn="sum @0 1 0"/>
-          <v:f eqn="sum 0 0 @1"/>
-          <v:f eqn="prod @2 1 2"/>
-          <v:f eqn="prod @3 21600 pixelWidth"/>
-          <v:f eqn="prod @3 21600 pixelHeight"/>
-          <v:f eqn="sum @0 0 1"/>
-          <v:f eqn="prod @6 1 2"/>
-          <v:f eqn="prod @7 21600 pixelWidth"/>
-          <v:f eqn="sum @8 21600 0"/>
-          <v:f eqn="prod @7 21600 pixelHeight"/>
-          <v:f eqn="sum @10 21600 0"/>
-        </v:formulas>
-        <v:path o:extrusionok="f" gradientshapeok="t" o:connecttype="rect"/>
-        <o:lock v:ext="edit" aspectratio="t"/>
-      </v:shapetype>
-      <v:shape id="_x0000_i1029" type="#_x0000_t75" style="width:11.25pt;height:11.25pt" o:bullet="t">
-        <v:imagedata r:id="rId1" o:title="BD10263_"/>
-      </v:shape>
-    </w:pict>
+    <mc:AlternateContent>
+      <mc:Choice Requires="v">
+        <w:pict>
+          <v:shapetype w14:anchorId="028BBF06" id="_x0000_t75" coordsize="21600,21600" o:spt="75" o:preferrelative="t" path="m@4@5l@4@11@9@11@9@5xe" filled="f" stroked="f">
+            <v:stroke joinstyle="miter"/>
+            <v:formulas>
+              <v:f eqn="if lineDrawn pixelLineWidth 0"/>
+              <v:f eqn="sum @0 1 0"/>
+              <v:f eqn="sum 0 0 @1"/>
+              <v:f eqn="prod @2 1 2"/>
+              <v:f eqn="prod @3 21600 pixelWidth"/>
+              <v:f eqn="prod @3 21600 pixelHeight"/>
+              <v:f eqn="sum @0 0 1"/>
+              <v:f eqn="prod @6 1 2"/>
+              <v:f eqn="prod @7 21600 pixelWidth"/>
+              <v:f eqn="sum @8 21600 0"/>
+              <v:f eqn="prod @7 21600 pixelHeight"/>
+              <v:f eqn="sum @10 21600 0"/>
+            </v:formulas>
+            <v:path o:extrusionok="f" gradientshapeok="t" o:connecttype="rect"/>
+            <o:lock v:ext="edit" aspectratio="t"/>
+          </v:shapetype>
+          <v:shape id="Image 1815753384" o:spid="_x0000_i1025" type="#_x0000_t75" style="width:11.25pt;height:11.25pt;visibility:visible;mso-wrap-style:square">
+            <v:imagedata r:id="rId1" o:title=""/>
+          </v:shape>
+        </w:pict>
+      </mc:Choice>
+      <mc:Fallback>
+        <w:drawing>
+          <wp:inline distT="0" distB="0" distL="0" distR="0" wp14:anchorId="542ED9E5" wp14:editId="246A008F">
+            <wp:extent cx="142875" cy="142875"/>
+            <wp:effectExtent l="0" t="0" r="0" b="0"/>
+            <wp:docPr id="1815753384" name="Image 1815753384"/>
+            <wp:cNvGraphicFramePr>
+              <a:graphicFrameLocks xmlns:a="http://schemas.openxmlformats.org/drawingml/2006/main" noChangeAspect="1"/>
+            </wp:cNvGraphicFramePr>
+            <a:graphic xmlns:a="http://schemas.openxmlformats.org/drawingml/2006/main">
+              <a:graphicData uri="http://schemas.openxmlformats.org/drawingml/2006/picture">
+                <pic:pic xmlns:pic="http://schemas.openxmlformats.org/drawingml/2006/picture">
+                  <pic:nvPicPr>
+                    <pic:cNvPr id="0" name="Picture -1023"/>
+                    <pic:cNvPicPr>
+                      <a:picLocks noChangeAspect="1" noChangeArrowheads="1"/>
+                    </pic:cNvPicPr>
+                  </pic:nvPicPr>
+                  <pic:blipFill>
+                    <a:blip r:embed="rId2">
+                      <a:extLst>
+                        <a:ext uri="{28A0092B-C50C-407E-A947-70E740481C1C}">
+                          <a14:useLocalDpi xmlns:a14="http://schemas.microsoft.com/office/drawing/2010/main" val="0"/>
+                        </a:ext>
+                      </a:extLst>
+                    </a:blip>
+                    <a:srcRect/>
+                    <a:stretch>
+                      <a:fillRect/>
+                    </a:stretch>
+                  </pic:blipFill>
+                  <pic:spPr bwMode="auto">
+                    <a:xfrm>
+                      <a:off x="0" y="0"/>
+                      <a:ext cx="142875" cy="142875"/>
+                    </a:xfrm>
+                    <a:prstGeom prst="rect">
+                      <a:avLst/>
+                    </a:prstGeom>
+                    <a:noFill/>
+                    <a:ln>
+                      <a:noFill/>
+                    </a:ln>
+                  </pic:spPr>
+                </pic:pic>
+              </a:graphicData>
+            </a:graphic>
+          </wp:inline>
+        </w:drawing>
+      </mc:Fallback>
+    </mc:AlternateContent>
   </w:numPicBullet>
   <w:abstractNum w:abstractNumId="0" w15:restartNumberingAfterBreak="0">
     <w:nsid w:val="02202AAE"/>
@@ -4981,7 +5046,7 @@
 </file>
 
 <file path=word/styles.xml><?xml version="1.0" encoding="utf-8"?>
-<w:styles xmlns:mc="http://schemas.openxmlformats.org/markup-compatibility/2006" xmlns:r="http://schemas.openxmlformats.org/officeDocument/2006/relationships" xmlns:w="http://schemas.openxmlformats.org/wordprocessingml/2006/main" xmlns:w14="http://schemas.microsoft.com/office/word/2010/wordml" xmlns:w15="http://schemas.microsoft.com/office/word/2012/wordml" xmlns:w16cex="http://schemas.microsoft.com/office/word/2018/wordml/cex" xmlns:w16cid="http://schemas.microsoft.com/office/word/2016/wordml/cid" xmlns:w16="http://schemas.microsoft.com/office/word/2018/wordml" xmlns:w16sdtdh="http://schemas.microsoft.com/office/word/2020/wordml/sdtdatahash" xmlns:w16se="http://schemas.microsoft.com/office/word/2015/wordml/symex" mc:Ignorable="w14 w15 w16se w16cid w16 w16cex w16sdtdh">
+<w:styles xmlns:mc="http://schemas.openxmlformats.org/markup-compatibility/2006" xmlns:r="http://schemas.openxmlformats.org/officeDocument/2006/relationships" xmlns:w="http://schemas.openxmlformats.org/wordprocessingml/2006/main" xmlns:w14="http://schemas.microsoft.com/office/word/2010/wordml" xmlns:w15="http://schemas.microsoft.com/office/word/2012/wordml" xmlns:w16cex="http://schemas.microsoft.com/office/word/2018/wordml/cex" xmlns:w16cid="http://schemas.microsoft.com/office/word/2016/wordml/cid" xmlns:w16="http://schemas.microsoft.com/office/word/2018/wordml" xmlns:w16du="http://schemas.microsoft.com/office/word/2023/wordml/word16du" xmlns:w16sdtdh="http://schemas.microsoft.com/office/word/2020/wordml/sdtdatahash" xmlns:w16sdtfl="http://schemas.microsoft.com/office/word/2024/wordml/sdtformatlock" xmlns:w16se="http://schemas.microsoft.com/office/word/2015/wordml/symex" mc:Ignorable="w14 w15 w16se w16cid w16 w16cex w16sdtdh w16sdtfl w16du">
   <w:docDefaults>
     <w:rPrDefault>
       <w:rPr>
@@ -6517,6 +6582,10 @@
 </file>
 
 <file path=customXml/item1.xml><?xml version="1.0" encoding="utf-8"?>
+<b:Sources xmlns:b="http://schemas.openxmlformats.org/officeDocument/2006/bibliography" xmlns="http://schemas.openxmlformats.org/officeDocument/2006/bibliography" SelectedStyle="\APA.XSL" StyleName="APA"/>
+</file>
+
+<file path=customXml/item2.xml><?xml version="1.0" encoding="utf-8"?>
 <?mso-contentType ?>
 <FormTemplates xmlns="http://schemas.microsoft.com/sharepoint/v3/contenttype/forms">
   <Display>DocumentLibraryForm</Display>
@@ -6525,11 +6594,19 @@
 </FormTemplates>
 </file>
 
-<file path=customXml/item2.xml><?xml version="1.0" encoding="utf-8"?>
-<b:Sources xmlns:b="http://schemas.openxmlformats.org/officeDocument/2006/bibliography" xmlns="http://schemas.openxmlformats.org/officeDocument/2006/bibliography" SelectedStyle="\APA.XSL" StyleName="APA"/>
+<file path=customXml/item3.xml><?xml version="1.0" encoding="utf-8"?>
+<p:properties xmlns:p="http://schemas.microsoft.com/office/2006/metadata/properties" xmlns:xsi="http://www.w3.org/2001/XMLSchema-instance" xmlns:pc="http://schemas.microsoft.com/office/infopath/2007/PartnerControls">
+  <documentManagement>
+    <Total xmlns="98d92101-24da-4498-9971-a24673344bd8" xsi:nil="true"/>
+    <TaxCatchAll xmlns="dfa80de1-e9bb-4cf2-893d-d06220b3971a" xsi:nil="true"/>
+    <lcf76f155ced4ddcb4097134ff3c332f xmlns="98d92101-24da-4498-9971-a24673344bd8">
+      <Terms xmlns="http://schemas.microsoft.com/office/infopath/2007/PartnerControls"/>
+    </lcf76f155ced4ddcb4097134ff3c332f>
+  </documentManagement>
+</p:properties>
 </file>
 
-<file path=customXml/item3.xml><?xml version="1.0" encoding="utf-8"?>
+<file path=customXml/item4.xml><?xml version="1.0" encoding="utf-8"?>
 <ct:contentTypeSchema xmlns:ct="http://schemas.microsoft.com/office/2006/metadata/contentType" xmlns:ma="http://schemas.microsoft.com/office/2006/metadata/properties/metaAttributes" ct:_="" ma:_="" ma:contentTypeName="Document" ma:contentTypeID="0x010100E529CC47EA4E614CBF50FAFAB9B8F32B" ma:contentTypeVersion="13" ma:contentTypeDescription="Crée un document." ma:contentTypeScope="" ma:versionID="6a4cac78e8e76547514939bcab636e7b">
   <xsd:schema xmlns:xsd="http://www.w3.org/2001/XMLSchema" xmlns:xs="http://www.w3.org/2001/XMLSchema" xmlns:p="http://schemas.microsoft.com/office/2006/metadata/properties" xmlns:ns2="98d92101-24da-4498-9971-a24673344bd8" xmlns:ns3="dfa80de1-e9bb-4cf2-893d-d06220b3971a" targetNamespace="http://schemas.microsoft.com/office/2006/metadata/properties" ma:root="true" ma:fieldsID="a8fdc2b16e66b7bdb77d3717a31ab696" ns2:_="" ns3:_="">
     <xsd:import namespace="98d92101-24da-4498-9971-a24673344bd8"/>
@@ -6752,19 +6829,15 @@
 </ct:contentTypeSchema>
 </file>
 
-<file path=customXml/item4.xml><?xml version="1.0" encoding="utf-8"?>
-<p:properties xmlns:p="http://schemas.microsoft.com/office/2006/metadata/properties" xmlns:xsi="http://www.w3.org/2001/XMLSchema-instance" xmlns:pc="http://schemas.microsoft.com/office/infopath/2007/PartnerControls">
-  <documentManagement>
-    <Total xmlns="98d92101-24da-4498-9971-a24673344bd8" xsi:nil="true"/>
-    <TaxCatchAll xmlns="dfa80de1-e9bb-4cf2-893d-d06220b3971a" xsi:nil="true"/>
-    <lcf76f155ced4ddcb4097134ff3c332f xmlns="98d92101-24da-4498-9971-a24673344bd8">
-      <Terms xmlns="http://schemas.microsoft.com/office/infopath/2007/PartnerControls"/>
-    </lcf76f155ced4ddcb4097134ff3c332f>
-  </documentManagement>
-</p:properties>
+<file path=customXml/itemProps1.xml><?xml version="1.0" encoding="utf-8"?>
+<ds:datastoreItem xmlns:ds="http://schemas.openxmlformats.org/officeDocument/2006/customXml" ds:itemID="{1FF00A52-0B22-4294-98E4-920EFFFC6EAE}">
+  <ds:schemaRefs>
+    <ds:schemaRef ds:uri="http://schemas.openxmlformats.org/officeDocument/2006/bibliography"/>
+  </ds:schemaRefs>
+</ds:datastoreItem>
 </file>
 
-<file path=customXml/itemProps1.xml><?xml version="1.0" encoding="utf-8"?>
+<file path=customXml/itemProps2.xml><?xml version="1.0" encoding="utf-8"?>
 <ds:datastoreItem xmlns:ds="http://schemas.openxmlformats.org/officeDocument/2006/customXml" ds:itemID="{17BB236F-1E40-438F-95F2-06C15F3EF314}">
   <ds:schemaRefs>
     <ds:schemaRef ds:uri="http://schemas.microsoft.com/sharepoint/v3/contenttype/forms"/>
@@ -6772,15 +6845,18 @@
 </ds:datastoreItem>
 </file>
 
-<file path=customXml/itemProps2.xml><?xml version="1.0" encoding="utf-8"?>
-<ds:datastoreItem xmlns:ds="http://schemas.openxmlformats.org/officeDocument/2006/customXml" ds:itemID="{1FF00A52-0B22-4294-98E4-920EFFFC6EAE}">
+<file path=customXml/itemProps3.xml><?xml version="1.0" encoding="utf-8"?>
+<ds:datastoreItem xmlns:ds="http://schemas.openxmlformats.org/officeDocument/2006/customXml" ds:itemID="{E4C379ED-99CE-474E-BE51-D6618EB059A5}">
   <ds:schemaRefs>
-    <ds:schemaRef ds:uri="http://schemas.openxmlformats.org/officeDocument/2006/bibliography"/>
+    <ds:schemaRef ds:uri="http://schemas.microsoft.com/office/2006/metadata/properties"/>
+    <ds:schemaRef ds:uri="http://schemas.microsoft.com/office/infopath/2007/PartnerControls"/>
+    <ds:schemaRef ds:uri="98d92101-24da-4498-9971-a24673344bd8"/>
+    <ds:schemaRef ds:uri="dfa80de1-e9bb-4cf2-893d-d06220b3971a"/>
   </ds:schemaRefs>
 </ds:datastoreItem>
 </file>
 
-<file path=customXml/itemProps3.xml><?xml version="1.0" encoding="utf-8"?>
+<file path=customXml/itemProps4.xml><?xml version="1.0" encoding="utf-8"?>
 <ds:datastoreItem xmlns:ds="http://schemas.openxmlformats.org/officeDocument/2006/customXml" ds:itemID="{DB88091B-7A0B-40E0-A22E-B64A876609B4}">
   <ds:schemaRefs>
     <ds:schemaRef ds:uri="http://schemas.microsoft.com/office/2006/metadata/contentType"/>
@@ -6797,15 +6873,4 @@
     <ds:schemaRef ds:uri="http://schemas.microsoft.com/internal/obd"/>
   </ds:schemaRefs>
 </ds:datastoreItem>
-</file>
-
-<file path=customXml/itemProps4.xml><?xml version="1.0" encoding="utf-8"?>
-<ds:datastoreItem xmlns:ds="http://schemas.openxmlformats.org/officeDocument/2006/customXml" ds:itemID="{E4C379ED-99CE-474E-BE51-D6618EB059A5}">
-  <ds:schemaRefs>
-    <ds:schemaRef ds:uri="http://schemas.microsoft.com/office/2006/metadata/properties"/>
-    <ds:schemaRef ds:uri="http://schemas.microsoft.com/office/infopath/2007/PartnerControls"/>
-    <ds:schemaRef ds:uri="98d92101-24da-4498-9971-a24673344bd8"/>
-    <ds:schemaRef ds:uri="dfa80de1-e9bb-4cf2-893d-d06220b3971a"/>
-  </ds:schemaRefs>
-</ds:datastoreItem>
 </file>
</xml_diff>